<commit_message>
histograms of first 10 numerics added
</commit_message>
<xml_diff>
--- a/Linear Regression on the Russian Housing Market.docx
+++ b/Linear Regression on the Russian Housing Market.docx
@@ -115,7 +115,23 @@
           <w:sz w:val="24"/>
           <w:szCs w:val="24"/>
         </w:rPr>
-        <w:t xml:space="preserve"> goal is to predict a property's sale price based on a collection of other known variables. </w:t>
+        <w:t xml:space="preserve"> goal is to predict a property's sale price based on a collection of other known variables</w:t>
+      </w:r>
+      <w:r>
+        <w:rPr>
+          <w:rFonts w:ascii="Times New Roman" w:hAnsi="Times New Roman" w:cs="Times New Roman"/>
+          <w:sz w:val="24"/>
+          <w:szCs w:val="24"/>
+        </w:rPr>
+        <w:t xml:space="preserve"> related to that property</w:t>
+      </w:r>
+      <w:r>
+        <w:rPr>
+          <w:rFonts w:ascii="Times New Roman" w:hAnsi="Times New Roman" w:cs="Times New Roman"/>
+          <w:sz w:val="24"/>
+          <w:szCs w:val="24"/>
+        </w:rPr>
+        <w:t xml:space="preserve">. </w:t>
       </w:r>
       <w:r>
         <w:rPr>
@@ -254,7 +270,41 @@
           <w:szCs w:val="24"/>
         </w:rPr>
         <w:tab/>
-        <w:t xml:space="preserve">There are 292 columns in this data. One is a superfluous id variable, and another is our target variable "price_doc". So, we have a large 290 predictors. For this </w:t>
+        <w:t>There are 292 columns in this data. One is a superfluous id variable, and another is our target variable "</w:t>
+      </w:r>
+      <w:proofErr w:type="spellStart"/>
+      <w:r>
+        <w:rPr>
+          <w:rFonts w:ascii="Times New Roman" w:hAnsi="Times New Roman" w:cs="Times New Roman"/>
+          <w:sz w:val="24"/>
+          <w:szCs w:val="24"/>
+        </w:rPr>
+        <w:t>price_doc</w:t>
+      </w:r>
+      <w:proofErr w:type="spellEnd"/>
+      <w:r>
+        <w:rPr>
+          <w:rFonts w:ascii="Times New Roman" w:hAnsi="Times New Roman" w:cs="Times New Roman"/>
+          <w:sz w:val="24"/>
+          <w:szCs w:val="24"/>
+        </w:rPr>
+        <w:t>". So, we have a lar</w:t>
+      </w:r>
+      <w:r>
+        <w:rPr>
+          <w:rFonts w:ascii="Times New Roman" w:hAnsi="Times New Roman" w:cs="Times New Roman"/>
+          <w:sz w:val="24"/>
+          <w:szCs w:val="24"/>
+        </w:rPr>
+        <w:t xml:space="preserve">ge </w:t>
+      </w:r>
+      <w:r>
+        <w:rPr>
+          <w:rFonts w:ascii="Times New Roman" w:hAnsi="Times New Roman" w:cs="Times New Roman"/>
+          <w:sz w:val="24"/>
+          <w:szCs w:val="24"/>
+        </w:rPr>
+        <w:t xml:space="preserve">290 predictors. For this </w:t>
       </w:r>
       <w:r>
         <w:rPr>
@@ -327,6 +377,268 @@
           <w:szCs w:val="24"/>
         </w:rPr>
         <w:tab/>
+      </w:r>
+      <w:r>
+        <w:rPr>
+          <w:rFonts w:ascii="Times New Roman" w:hAnsi="Times New Roman" w:cs="Times New Roman"/>
+          <w:sz w:val="24"/>
+          <w:szCs w:val="24"/>
+        </w:rPr>
+        <w:t xml:space="preserve">There are 157 integer, 119 float, and 16 categorical variables. </w:t>
+      </w:r>
+      <w:r>
+        <w:rPr>
+          <w:rFonts w:ascii="Times New Roman" w:hAnsi="Times New Roman" w:cs="Times New Roman"/>
+          <w:sz w:val="24"/>
+          <w:szCs w:val="24"/>
+        </w:rPr>
+        <w:t xml:space="preserve">There are too many to fully describe here, though some examples are: </w:t>
+      </w:r>
+      <w:r>
+        <w:rPr>
+          <w:rFonts w:ascii="Times New Roman" w:hAnsi="Times New Roman" w:cs="Times New Roman"/>
+          <w:sz w:val="24"/>
+          <w:szCs w:val="24"/>
+        </w:rPr>
+        <w:t>"</w:t>
+      </w:r>
+      <w:proofErr w:type="spellStart"/>
+      <w:r>
+        <w:rPr>
+          <w:rFonts w:ascii="Times New Roman" w:hAnsi="Times New Roman" w:cs="Times New Roman"/>
+          <w:sz w:val="24"/>
+          <w:szCs w:val="24"/>
+        </w:rPr>
+        <w:t>full_sq</w:t>
+      </w:r>
+      <w:proofErr w:type="spellEnd"/>
+      <w:r>
+        <w:rPr>
+          <w:rFonts w:ascii="Times New Roman" w:hAnsi="Times New Roman" w:cs="Times New Roman"/>
+          <w:sz w:val="24"/>
+          <w:szCs w:val="24"/>
+        </w:rPr>
+        <w:t>" (integer – the total square footage), "</w:t>
+      </w:r>
+      <w:proofErr w:type="spellStart"/>
+      <w:r>
+        <w:rPr>
+          <w:rFonts w:ascii="Times New Roman" w:hAnsi="Times New Roman" w:cs="Times New Roman"/>
+          <w:sz w:val="24"/>
+          <w:szCs w:val="24"/>
+        </w:rPr>
+        <w:t>green_zone_part</w:t>
+      </w:r>
+      <w:proofErr w:type="spellEnd"/>
+      <w:r>
+        <w:rPr>
+          <w:rFonts w:ascii="Times New Roman" w:hAnsi="Times New Roman" w:cs="Times New Roman"/>
+          <w:sz w:val="24"/>
+          <w:szCs w:val="24"/>
+        </w:rPr>
+        <w:t>" (float – the proportion of greenery in the nearby area), and "</w:t>
+      </w:r>
+      <w:proofErr w:type="spellStart"/>
+      <w:r>
+        <w:rPr>
+          <w:rFonts w:ascii="Times New Roman" w:hAnsi="Times New Roman" w:cs="Times New Roman"/>
+          <w:sz w:val="24"/>
+          <w:szCs w:val="24"/>
+        </w:rPr>
+        <w:t>hospital_beds_raion</w:t>
+      </w:r>
+      <w:proofErr w:type="spellEnd"/>
+      <w:r>
+        <w:rPr>
+          <w:rFonts w:ascii="Times New Roman" w:hAnsi="Times New Roman" w:cs="Times New Roman"/>
+          <w:sz w:val="24"/>
+          <w:szCs w:val="24"/>
+        </w:rPr>
+        <w:t>" (</w:t>
+      </w:r>
+      <w:r>
+        <w:rPr>
+          <w:rFonts w:ascii="Times New Roman" w:hAnsi="Times New Roman" w:cs="Times New Roman"/>
+          <w:sz w:val="24"/>
+          <w:szCs w:val="24"/>
+        </w:rPr>
+        <w:t>float</w:t>
+      </w:r>
+      <w:r>
+        <w:rPr>
+          <w:rFonts w:ascii="Times New Roman" w:hAnsi="Times New Roman" w:cs="Times New Roman"/>
+          <w:sz w:val="24"/>
+          <w:szCs w:val="24"/>
+        </w:rPr>
+        <w:t xml:space="preserve"> – the number of hospital beds in the district). </w:t>
+      </w:r>
+      <w:r>
+        <w:rPr>
+          <w:rFonts w:ascii="Times New Roman" w:hAnsi="Times New Roman" w:cs="Times New Roman"/>
+          <w:sz w:val="24"/>
+          <w:szCs w:val="24"/>
+        </w:rPr>
+        <w:t>We now analyze the normality of the numeric variables. Since there are so many, I will only show the first 10</w:t>
+      </w:r>
+      <w:r>
+        <w:rPr>
+          <w:rFonts w:ascii="Times New Roman" w:hAnsi="Times New Roman" w:cs="Times New Roman"/>
+          <w:sz w:val="24"/>
+          <w:szCs w:val="24"/>
+        </w:rPr>
+        <w:t>.</w:t>
+      </w:r>
+      <w:r>
+        <w:rPr>
+          <w:rFonts w:ascii="Times New Roman" w:hAnsi="Times New Roman" w:cs="Times New Roman"/>
+          <w:noProof/>
+          <w:sz w:val="24"/>
+          <w:szCs w:val="24"/>
+        </w:rPr>
+        <w:lastRenderedPageBreak/>
+        <w:drawing>
+          <wp:inline distT="0" distB="0" distL="0" distR="0" wp14:anchorId="1101F3BB" wp14:editId="71CA40A0">
+            <wp:extent cx="5943600" cy="2789555"/>
+            <wp:effectExtent l="0" t="0" r="0" b="0"/>
+            <wp:docPr id="8" name="Picture 8" descr="Chart, bar chart&#10;&#10;Description automatically generated"/>
+            <wp:cNvGraphicFramePr>
+              <a:graphicFrameLocks xmlns:a="http://schemas.openxmlformats.org/drawingml/2006/main" noChangeAspect="1"/>
+            </wp:cNvGraphicFramePr>
+            <a:graphic xmlns:a="http://schemas.openxmlformats.org/drawingml/2006/main">
+              <a:graphicData uri="http://schemas.openxmlformats.org/drawingml/2006/picture">
+                <pic:pic xmlns:pic="http://schemas.openxmlformats.org/drawingml/2006/picture">
+                  <pic:nvPicPr>
+                    <pic:cNvPr id="8" name="Picture 8" descr="Chart, bar chart&#10;&#10;Description automatically generated"/>
+                    <pic:cNvPicPr/>
+                  </pic:nvPicPr>
+                  <pic:blipFill>
+                    <a:blip r:embed="rId4" cstate="print">
+                      <a:extLst>
+                        <a:ext uri="{28A0092B-C50C-407E-A947-70E740481C1C}">
+                          <a14:useLocalDpi xmlns:a14="http://schemas.microsoft.com/office/drawing/2010/main" val="0"/>
+                        </a:ext>
+                      </a:extLst>
+                    </a:blip>
+                    <a:stretch>
+                      <a:fillRect/>
+                    </a:stretch>
+                  </pic:blipFill>
+                  <pic:spPr>
+                    <a:xfrm>
+                      <a:off x="0" y="0"/>
+                      <a:ext cx="5943600" cy="2789555"/>
+                    </a:xfrm>
+                    <a:prstGeom prst="rect">
+                      <a:avLst/>
+                    </a:prstGeom>
+                  </pic:spPr>
+                </pic:pic>
+              </a:graphicData>
+            </a:graphic>
+          </wp:inline>
+        </w:drawing>
+      </w:r>
+      <w:r>
+        <w:rPr>
+          <w:rFonts w:ascii="Times New Roman" w:hAnsi="Times New Roman" w:cs="Times New Roman"/>
+          <w:noProof/>
+          <w:sz w:val="24"/>
+          <w:szCs w:val="24"/>
+        </w:rPr>
+        <w:drawing>
+          <wp:inline distT="0" distB="0" distL="0" distR="0" wp14:anchorId="47B36B52" wp14:editId="4891FC86">
+            <wp:extent cx="5943600" cy="2066290"/>
+            <wp:effectExtent l="0" t="0" r="0" b="0"/>
+            <wp:docPr id="5" name="Picture 5" descr="Graphical user interface, chart&#10;&#10;Description automatically generated with medium confidence"/>
+            <wp:cNvGraphicFramePr>
+              <a:graphicFrameLocks xmlns:a="http://schemas.openxmlformats.org/drawingml/2006/main" noChangeAspect="1"/>
+            </wp:cNvGraphicFramePr>
+            <a:graphic xmlns:a="http://schemas.openxmlformats.org/drawingml/2006/main">
+              <a:graphicData uri="http://schemas.openxmlformats.org/drawingml/2006/picture">
+                <pic:pic xmlns:pic="http://schemas.openxmlformats.org/drawingml/2006/picture">
+                  <pic:nvPicPr>
+                    <pic:cNvPr id="5" name="Picture 5" descr="Graphical user interface, chart&#10;&#10;Description automatically generated with medium confidence"/>
+                    <pic:cNvPicPr/>
+                  </pic:nvPicPr>
+                  <pic:blipFill>
+                    <a:blip r:embed="rId5" cstate="print">
+                      <a:extLst>
+                        <a:ext uri="{28A0092B-C50C-407E-A947-70E740481C1C}">
+                          <a14:useLocalDpi xmlns:a14="http://schemas.microsoft.com/office/drawing/2010/main" val="0"/>
+                        </a:ext>
+                      </a:extLst>
+                    </a:blip>
+                    <a:stretch>
+                      <a:fillRect/>
+                    </a:stretch>
+                  </pic:blipFill>
+                  <pic:spPr>
+                    <a:xfrm>
+                      <a:off x="0" y="0"/>
+                      <a:ext cx="5943600" cy="2066290"/>
+                    </a:xfrm>
+                    <a:prstGeom prst="rect">
+                      <a:avLst/>
+                    </a:prstGeom>
+                  </pic:spPr>
+                </pic:pic>
+              </a:graphicData>
+            </a:graphic>
+          </wp:inline>
+        </w:drawing>
+      </w:r>
+    </w:p>
+    <w:p>
+      <w:pPr>
+        <w:rPr>
+          <w:rFonts w:ascii="Times New Roman" w:hAnsi="Times New Roman" w:cs="Times New Roman"/>
+          <w:sz w:val="24"/>
+          <w:szCs w:val="24"/>
+        </w:rPr>
+      </w:pPr>
+      <w:r>
+        <w:rPr>
+          <w:rFonts w:ascii="Times New Roman" w:hAnsi="Times New Roman" w:cs="Times New Roman"/>
+          <w:sz w:val="24"/>
+          <w:szCs w:val="24"/>
+        </w:rPr>
+        <w:tab/>
+        <w:t>As we can see, the histograms are very skewed. With these variables, they are all skewed right. Furthermore, extreme outliers are very common, as most of the bins are not big enough to be visible in the plots. As such, we must standardize and normalize all the variables.</w:t>
+      </w:r>
+    </w:p>
+    <w:p>
+      <w:pPr>
+        <w:rPr>
+          <w:rFonts w:ascii="Times New Roman" w:hAnsi="Times New Roman" w:cs="Times New Roman"/>
+          <w:sz w:val="24"/>
+          <w:szCs w:val="24"/>
+        </w:rPr>
+      </w:pPr>
+    </w:p>
+    <w:p>
+      <w:pPr>
+        <w:rPr>
+          <w:rFonts w:ascii="Times New Roman" w:hAnsi="Times New Roman" w:cs="Times New Roman"/>
+          <w:sz w:val="24"/>
+          <w:szCs w:val="24"/>
+        </w:rPr>
+      </w:pPr>
+      <w:r>
+        <w:rPr>
+          <w:rFonts w:ascii="Times New Roman" w:hAnsi="Times New Roman" w:cs="Times New Roman"/>
+          <w:sz w:val="24"/>
+          <w:szCs w:val="24"/>
+        </w:rPr>
+        <w:t>We have to deal with the categorical variables before applying linear regression.</w:t>
+      </w:r>
+      <w:r>
+        <w:rPr>
+          <w:rFonts w:ascii="Times New Roman" w:hAnsi="Times New Roman" w:cs="Times New Roman"/>
+          <w:noProof/>
+          <w:sz w:val="24"/>
+          <w:szCs w:val="24"/>
+        </w:rPr>
+        <w:t xml:space="preserve"> </w:t>
       </w:r>
     </w:p>
     <w:p>
@@ -338,14 +650,6 @@
           <w:szCs w:val="36"/>
         </w:rPr>
       </w:pPr>
-      <w:r>
-        <w:rPr>
-          <w:rFonts w:ascii="Times New Roman" w:hAnsi="Times New Roman" w:cs="Times New Roman"/>
-          <w:sz w:val="36"/>
-          <w:szCs w:val="36"/>
-        </w:rPr>
-        <w:t xml:space="preserve"> </w:t>
-      </w:r>
     </w:p>
     <w:sectPr>
       <w:pgSz w:w="12240" w:h="15840"/>

</xml_diff>

<commit_message>
added histograms to report, encoded binaries
</commit_message>
<xml_diff>
--- a/Linear Regression on the Russian Housing Market.docx
+++ b/Linear Regression on the Russian Housing Market.docx
@@ -371,8 +371,6 @@
       <w:r>
         <w:rPr>
           <w:rFonts w:ascii="Times New Roman" w:hAnsi="Times New Roman" w:cs="Times New Roman"/>
-          <w:b/>
-          <w:bCs/>
           <w:sz w:val="24"/>
           <w:szCs w:val="24"/>
         </w:rPr>
@@ -384,15 +382,49 @@
           <w:sz w:val="24"/>
           <w:szCs w:val="24"/>
         </w:rPr>
-        <w:t xml:space="preserve">There are 157 integer, 119 float, and 16 categorical variables. </w:t>
-      </w:r>
-      <w:r>
-        <w:rPr>
-          <w:rFonts w:ascii="Times New Roman" w:hAnsi="Times New Roman" w:cs="Times New Roman"/>
-          <w:sz w:val="24"/>
-          <w:szCs w:val="24"/>
-        </w:rPr>
-        <w:t xml:space="preserve">There are too many to fully describe here, though some examples are: </w:t>
+        <w:t xml:space="preserve">There are 157 </w:t>
+      </w:r>
+      <w:proofErr w:type="gramStart"/>
+      <w:r>
+        <w:rPr>
+          <w:rFonts w:ascii="Times New Roman" w:hAnsi="Times New Roman" w:cs="Times New Roman"/>
+          <w:sz w:val="24"/>
+          <w:szCs w:val="24"/>
+        </w:rPr>
+        <w:t>integer</w:t>
+      </w:r>
+      <w:proofErr w:type="gramEnd"/>
+      <w:r>
+        <w:rPr>
+          <w:rFonts w:ascii="Times New Roman" w:hAnsi="Times New Roman" w:cs="Times New Roman"/>
+          <w:sz w:val="24"/>
+          <w:szCs w:val="24"/>
+        </w:rPr>
+        <w:t xml:space="preserve">, 119 float, and 16 categorical variables. </w:t>
+      </w:r>
+      <w:r>
+        <w:rPr>
+          <w:rFonts w:ascii="Times New Roman" w:hAnsi="Times New Roman" w:cs="Times New Roman"/>
+          <w:sz w:val="24"/>
+          <w:szCs w:val="24"/>
+        </w:rPr>
+        <w:t>There are too many to fully</w:t>
+      </w:r>
+      <w:r>
+        <w:rPr>
+          <w:rFonts w:ascii="Times New Roman" w:hAnsi="Times New Roman" w:cs="Times New Roman"/>
+          <w:sz w:val="24"/>
+          <w:szCs w:val="24"/>
+        </w:rPr>
+        <w:t xml:space="preserve"> </w:t>
+      </w:r>
+      <w:r>
+        <w:rPr>
+          <w:rFonts w:ascii="Times New Roman" w:hAnsi="Times New Roman" w:cs="Times New Roman"/>
+          <w:sz w:val="24"/>
+          <w:szCs w:val="24"/>
+        </w:rPr>
+        <w:t xml:space="preserve">describe here, though some examples are: </w:t>
       </w:r>
       <w:r>
         <w:rPr>
@@ -418,7 +450,7 @@
           <w:sz w:val="24"/>
           <w:szCs w:val="24"/>
         </w:rPr>
-        <w:t>" (integer – the total square footage), "</w:t>
+        <w:t>" (integer – the total square footage),"</w:t>
       </w:r>
       <w:proofErr w:type="spellStart"/>
       <w:r>
@@ -488,6 +520,15 @@
         </w:rPr>
         <w:t>.</w:t>
       </w:r>
+    </w:p>
+    <w:p>
+      <w:pPr>
+        <w:rPr>
+          <w:rFonts w:ascii="Times New Roman" w:hAnsi="Times New Roman" w:cs="Times New Roman"/>
+          <w:sz w:val="24"/>
+          <w:szCs w:val="24"/>
+        </w:rPr>
+      </w:pPr>
       <w:r>
         <w:rPr>
           <w:rFonts w:ascii="Times New Roman" w:hAnsi="Times New Roman" w:cs="Times New Roman"/>
@@ -495,11 +536,18 @@
           <w:sz w:val="24"/>
           <w:szCs w:val="24"/>
         </w:rPr>
-        <w:lastRenderedPageBreak/>
         <w:drawing>
-          <wp:inline distT="0" distB="0" distL="0" distR="0" wp14:anchorId="1101F3BB" wp14:editId="71CA40A0">
-            <wp:extent cx="5943600" cy="2789555"/>
-            <wp:effectExtent l="0" t="0" r="0" b="0"/>
+          <wp:anchor distT="0" distB="0" distL="114300" distR="114300" simplePos="0" relativeHeight="251658240" behindDoc="0" locked="0" layoutInCell="1" allowOverlap="1" wp14:anchorId="1101F3BB" wp14:editId="6AE3A893">
+            <wp:simplePos x="0" y="0"/>
+            <wp:positionH relativeFrom="column">
+              <wp:posOffset>474139</wp:posOffset>
+            </wp:positionH>
+            <wp:positionV relativeFrom="paragraph">
+              <wp:posOffset>257901</wp:posOffset>
+            </wp:positionV>
+            <wp:extent cx="4870694" cy="2286000"/>
+            <wp:effectExtent l="0" t="0" r="6350" b="0"/>
+            <wp:wrapNone/>
             <wp:docPr id="8" name="Picture 8" descr="Chart, bar chart&#10;&#10;Description automatically generated"/>
             <wp:cNvGraphicFramePr>
               <a:graphicFrameLocks xmlns:a="http://schemas.openxmlformats.org/drawingml/2006/main" noChangeAspect="1"/>
@@ -526,7 +574,7 @@
                   <pic:spPr>
                     <a:xfrm>
                       <a:off x="0" y="0"/>
-                      <a:ext cx="5943600" cy="2789555"/>
+                      <a:ext cx="4870694" cy="2286000"/>
                     </a:xfrm>
                     <a:prstGeom prst="rect">
                       <a:avLst/>
@@ -535,9 +583,99 @@
                 </pic:pic>
               </a:graphicData>
             </a:graphic>
-          </wp:inline>
+          </wp:anchor>
         </w:drawing>
       </w:r>
+    </w:p>
+    <w:p>
+      <w:pPr>
+        <w:rPr>
+          <w:rFonts w:ascii="Times New Roman" w:hAnsi="Times New Roman" w:cs="Times New Roman"/>
+          <w:sz w:val="24"/>
+          <w:szCs w:val="24"/>
+        </w:rPr>
+      </w:pPr>
+    </w:p>
+    <w:p>
+      <w:pPr>
+        <w:rPr>
+          <w:rFonts w:ascii="Times New Roman" w:hAnsi="Times New Roman" w:cs="Times New Roman"/>
+          <w:sz w:val="24"/>
+          <w:szCs w:val="24"/>
+        </w:rPr>
+      </w:pPr>
+    </w:p>
+    <w:p>
+      <w:pPr>
+        <w:rPr>
+          <w:rFonts w:ascii="Times New Roman" w:hAnsi="Times New Roman" w:cs="Times New Roman"/>
+          <w:sz w:val="24"/>
+          <w:szCs w:val="24"/>
+        </w:rPr>
+      </w:pPr>
+    </w:p>
+    <w:p>
+      <w:pPr>
+        <w:rPr>
+          <w:rFonts w:ascii="Times New Roman" w:hAnsi="Times New Roman" w:cs="Times New Roman"/>
+          <w:sz w:val="24"/>
+          <w:szCs w:val="24"/>
+        </w:rPr>
+      </w:pPr>
+    </w:p>
+    <w:p>
+      <w:pPr>
+        <w:rPr>
+          <w:rFonts w:ascii="Times New Roman" w:hAnsi="Times New Roman" w:cs="Times New Roman"/>
+          <w:sz w:val="24"/>
+          <w:szCs w:val="24"/>
+        </w:rPr>
+      </w:pPr>
+    </w:p>
+    <w:p>
+      <w:pPr>
+        <w:rPr>
+          <w:rFonts w:ascii="Times New Roman" w:hAnsi="Times New Roman" w:cs="Times New Roman"/>
+          <w:sz w:val="24"/>
+          <w:szCs w:val="24"/>
+        </w:rPr>
+      </w:pPr>
+    </w:p>
+    <w:p>
+      <w:pPr>
+        <w:rPr>
+          <w:rFonts w:ascii="Times New Roman" w:hAnsi="Times New Roman" w:cs="Times New Roman"/>
+          <w:sz w:val="24"/>
+          <w:szCs w:val="24"/>
+        </w:rPr>
+      </w:pPr>
+    </w:p>
+    <w:p>
+      <w:pPr>
+        <w:rPr>
+          <w:rFonts w:ascii="Times New Roman" w:hAnsi="Times New Roman" w:cs="Times New Roman"/>
+          <w:sz w:val="24"/>
+          <w:szCs w:val="24"/>
+        </w:rPr>
+      </w:pPr>
+    </w:p>
+    <w:p>
+      <w:pPr>
+        <w:rPr>
+          <w:rFonts w:ascii="Times New Roman" w:hAnsi="Times New Roman" w:cs="Times New Roman"/>
+          <w:sz w:val="24"/>
+          <w:szCs w:val="24"/>
+        </w:rPr>
+      </w:pPr>
+    </w:p>
+    <w:p>
+      <w:pPr>
+        <w:rPr>
+          <w:rFonts w:ascii="Times New Roman" w:hAnsi="Times New Roman" w:cs="Times New Roman"/>
+          <w:sz w:val="24"/>
+          <w:szCs w:val="24"/>
+        </w:rPr>
+      </w:pPr>
       <w:r>
         <w:rPr>
           <w:rFonts w:ascii="Times New Roman" w:hAnsi="Times New Roman" w:cs="Times New Roman"/>
@@ -545,11 +683,20 @@
           <w:sz w:val="24"/>
           <w:szCs w:val="24"/>
         </w:rPr>
+        <w:lastRenderedPageBreak/>
         <w:drawing>
-          <wp:inline distT="0" distB="0" distL="0" distR="0" wp14:anchorId="47B36B52" wp14:editId="4891FC86">
-            <wp:extent cx="5943600" cy="2066290"/>
+          <wp:anchor distT="0" distB="0" distL="114300" distR="114300" simplePos="0" relativeHeight="251659264" behindDoc="0" locked="0" layoutInCell="1" allowOverlap="1" wp14:anchorId="6250E0A5" wp14:editId="6CC0B30B">
+            <wp:simplePos x="0" y="0"/>
+            <wp:positionH relativeFrom="column">
+              <wp:posOffset>403687</wp:posOffset>
+            </wp:positionH>
+            <wp:positionV relativeFrom="paragraph">
+              <wp:posOffset>115429</wp:posOffset>
+            </wp:positionV>
+            <wp:extent cx="4999990" cy="2286000"/>
             <wp:effectExtent l="0" t="0" r="0" b="0"/>
-            <wp:docPr id="5" name="Picture 5" descr="Graphical user interface, chart&#10;&#10;Description automatically generated with medium confidence"/>
+            <wp:wrapNone/>
+            <wp:docPr id="9" name="Picture 9" descr="Graphical user interface, chart&#10;&#10;Description automatically generated with medium confidence"/>
             <wp:cNvGraphicFramePr>
               <a:graphicFrameLocks xmlns:a="http://schemas.openxmlformats.org/drawingml/2006/main" noChangeAspect="1"/>
             </wp:cNvGraphicFramePr>
@@ -557,7 +704,7 @@
               <a:graphicData uri="http://schemas.openxmlformats.org/drawingml/2006/picture">
                 <pic:pic xmlns:pic="http://schemas.openxmlformats.org/drawingml/2006/picture">
                   <pic:nvPicPr>
-                    <pic:cNvPr id="5" name="Picture 5" descr="Graphical user interface, chart&#10;&#10;Description automatically generated with medium confidence"/>
+                    <pic:cNvPr id="9" name="Picture 9" descr="Graphical user interface, chart&#10;&#10;Description automatically generated with medium confidence"/>
                     <pic:cNvPicPr/>
                   </pic:nvPicPr>
                   <pic:blipFill>
@@ -575,7 +722,7 @@
                   <pic:spPr>
                     <a:xfrm>
                       <a:off x="0" y="0"/>
-                      <a:ext cx="5943600" cy="2066290"/>
+                      <a:ext cx="4999990" cy="2286000"/>
                     </a:xfrm>
                     <a:prstGeom prst="rect">
                       <a:avLst/>
@@ -584,7 +731,7 @@
                 </pic:pic>
               </a:graphicData>
             </a:graphic>
-          </wp:inline>
+          </wp:anchor>
         </w:drawing>
       </w:r>
     </w:p>
@@ -603,42 +750,207 @@
           <w:szCs w:val="24"/>
         </w:rPr>
         <w:tab/>
+      </w:r>
+    </w:p>
+    <w:p>
+      <w:pPr>
+        <w:rPr>
+          <w:rFonts w:ascii="Times New Roman" w:hAnsi="Times New Roman" w:cs="Times New Roman"/>
+          <w:sz w:val="24"/>
+          <w:szCs w:val="24"/>
+        </w:rPr>
+      </w:pPr>
+    </w:p>
+    <w:p>
+      <w:pPr>
+        <w:rPr>
+          <w:rFonts w:ascii="Times New Roman" w:hAnsi="Times New Roman" w:cs="Times New Roman"/>
+          <w:sz w:val="24"/>
+          <w:szCs w:val="24"/>
+        </w:rPr>
+      </w:pPr>
+    </w:p>
+    <w:p>
+      <w:pPr>
+        <w:rPr>
+          <w:rFonts w:ascii="Times New Roman" w:hAnsi="Times New Roman" w:cs="Times New Roman"/>
+          <w:sz w:val="24"/>
+          <w:szCs w:val="24"/>
+        </w:rPr>
+      </w:pPr>
+    </w:p>
+    <w:p>
+      <w:pPr>
+        <w:rPr>
+          <w:rFonts w:ascii="Times New Roman" w:hAnsi="Times New Roman" w:cs="Times New Roman"/>
+          <w:sz w:val="24"/>
+          <w:szCs w:val="24"/>
+        </w:rPr>
+      </w:pPr>
+    </w:p>
+    <w:p>
+      <w:pPr>
+        <w:rPr>
+          <w:rFonts w:ascii="Times New Roman" w:hAnsi="Times New Roman" w:cs="Times New Roman"/>
+          <w:sz w:val="24"/>
+          <w:szCs w:val="24"/>
+        </w:rPr>
+      </w:pPr>
+    </w:p>
+    <w:p>
+      <w:pPr>
+        <w:rPr>
+          <w:rFonts w:ascii="Times New Roman" w:hAnsi="Times New Roman" w:cs="Times New Roman"/>
+          <w:sz w:val="24"/>
+          <w:szCs w:val="24"/>
+        </w:rPr>
+      </w:pPr>
+    </w:p>
+    <w:p>
+      <w:pPr>
+        <w:rPr>
+          <w:rFonts w:ascii="Times New Roman" w:hAnsi="Times New Roman" w:cs="Times New Roman"/>
+          <w:sz w:val="24"/>
+          <w:szCs w:val="24"/>
+        </w:rPr>
+      </w:pPr>
+    </w:p>
+    <w:p>
+      <w:pPr>
+        <w:rPr>
+          <w:rFonts w:ascii="Times New Roman" w:hAnsi="Times New Roman" w:cs="Times New Roman"/>
+          <w:sz w:val="24"/>
+          <w:szCs w:val="24"/>
+        </w:rPr>
+      </w:pPr>
+      <w:r>
+        <w:rPr>
+          <w:rFonts w:ascii="Times New Roman" w:hAnsi="Times New Roman" w:cs="Times New Roman"/>
+          <w:sz w:val="24"/>
+          <w:szCs w:val="24"/>
+        </w:rPr>
+        <w:tab/>
+      </w:r>
+      <w:r>
+        <w:rPr>
+          <w:rFonts w:ascii="Times New Roman" w:hAnsi="Times New Roman" w:cs="Times New Roman"/>
+          <w:sz w:val="24"/>
+          <w:szCs w:val="24"/>
+        </w:rPr>
         <w:t>As we can see, the histograms are very skewed. With these variables, they are all skewed right. Furthermore, extreme outliers are very common, as most of the bins are not big enough to be visible in the plots. As such, we must standardize and normalize all the variables.</w:t>
       </w:r>
-    </w:p>
-    <w:p>
-      <w:pPr>
-        <w:rPr>
-          <w:rFonts w:ascii="Times New Roman" w:hAnsi="Times New Roman" w:cs="Times New Roman"/>
-          <w:sz w:val="24"/>
-          <w:szCs w:val="24"/>
-        </w:rPr>
-      </w:pPr>
-    </w:p>
-    <w:p>
-      <w:pPr>
-        <w:rPr>
-          <w:rFonts w:ascii="Times New Roman" w:hAnsi="Times New Roman" w:cs="Times New Roman"/>
-          <w:sz w:val="24"/>
-          <w:szCs w:val="24"/>
-        </w:rPr>
-      </w:pPr>
-      <w:r>
-        <w:rPr>
-          <w:rFonts w:ascii="Times New Roman" w:hAnsi="Times New Roman" w:cs="Times New Roman"/>
-          <w:sz w:val="24"/>
-          <w:szCs w:val="24"/>
-        </w:rPr>
-        <w:t>We have to deal with the categorical variables before applying linear regression.</w:t>
-      </w:r>
-      <w:r>
+      <w:r>
+        <w:rPr>
+          <w:rFonts w:ascii="Times New Roman" w:hAnsi="Times New Roman" w:cs="Times New Roman"/>
+          <w:sz w:val="24"/>
+          <w:szCs w:val="24"/>
+        </w:rPr>
+        <w:t xml:space="preserve"> Although this won't remove the asymmetry, this is as far as we should go as empirically it is good enough.</w:t>
+      </w:r>
+    </w:p>
+    <w:p>
+      <w:pPr>
         <w:rPr>
           <w:rFonts w:ascii="Times New Roman" w:hAnsi="Times New Roman" w:cs="Times New Roman"/>
           <w:noProof/>
           <w:sz w:val="24"/>
           <w:szCs w:val="24"/>
         </w:rPr>
+      </w:pPr>
+      <w:r>
+        <w:rPr>
+          <w:rFonts w:ascii="Times New Roman" w:hAnsi="Times New Roman" w:cs="Times New Roman"/>
+          <w:sz w:val="24"/>
+          <w:szCs w:val="24"/>
+        </w:rPr>
+        <w:tab/>
+      </w:r>
+      <w:r>
+        <w:rPr>
+          <w:rFonts w:ascii="Times New Roman" w:hAnsi="Times New Roman" w:cs="Times New Roman"/>
+          <w:sz w:val="24"/>
+          <w:szCs w:val="24"/>
+        </w:rPr>
+        <w:t xml:space="preserve">We </w:t>
+      </w:r>
+      <w:proofErr w:type="gramStart"/>
+      <w:r>
+        <w:rPr>
+          <w:rFonts w:ascii="Times New Roman" w:hAnsi="Times New Roman" w:cs="Times New Roman"/>
+          <w:sz w:val="24"/>
+          <w:szCs w:val="24"/>
+        </w:rPr>
+        <w:t>have to</w:t>
+      </w:r>
+      <w:proofErr w:type="gramEnd"/>
+      <w:r>
+        <w:rPr>
+          <w:rFonts w:ascii="Times New Roman" w:hAnsi="Times New Roman" w:cs="Times New Roman"/>
+          <w:sz w:val="24"/>
+          <w:szCs w:val="24"/>
+        </w:rPr>
+        <w:t xml:space="preserve"> deal with the categorical </w:t>
+      </w:r>
+      <w:r>
+        <w:rPr>
+          <w:rFonts w:ascii="Times New Roman" w:hAnsi="Times New Roman" w:cs="Times New Roman"/>
+          <w:sz w:val="24"/>
+          <w:szCs w:val="24"/>
+        </w:rPr>
+        <w:t xml:space="preserve">and Boolean </w:t>
+      </w:r>
+      <w:r>
+        <w:rPr>
+          <w:rFonts w:ascii="Times New Roman" w:hAnsi="Times New Roman" w:cs="Times New Roman"/>
+          <w:sz w:val="24"/>
+          <w:szCs w:val="24"/>
+        </w:rPr>
+        <w:t>variables before applying linear regression.</w:t>
+      </w:r>
+      <w:r>
+        <w:rPr>
+          <w:rFonts w:ascii="Times New Roman" w:hAnsi="Times New Roman" w:cs="Times New Roman"/>
+          <w:noProof/>
+          <w:sz w:val="24"/>
+          <w:szCs w:val="24"/>
+        </w:rPr>
         <w:t xml:space="preserve"> </w:t>
+      </w:r>
+      <w:r>
+        <w:rPr>
+          <w:rFonts w:ascii="Times New Roman" w:hAnsi="Times New Roman" w:cs="Times New Roman"/>
+          <w:noProof/>
+          <w:sz w:val="24"/>
+          <w:szCs w:val="24"/>
+        </w:rPr>
+        <w:t>In this dataset, we will convert booleans into 0s and 1s and leave them untouched. The categoricals will be one-hot-encoded, with one column dropped afterwards to prevent multicollinearity.</w:t>
+      </w:r>
+      <w:r>
+        <w:rPr>
+          <w:rFonts w:ascii="Times New Roman" w:hAnsi="Times New Roman" w:cs="Times New Roman"/>
+          <w:noProof/>
+          <w:sz w:val="24"/>
+          <w:szCs w:val="24"/>
+        </w:rPr>
+        <w:t xml:space="preserve"> However, there is one categorical that has 146 categories. This is such a huge amount that we will drop this variable for performance reasons, but try to put it back later.</w:t>
+      </w:r>
+    </w:p>
+    <w:p>
+      <w:pPr>
+        <w:rPr>
+          <w:rFonts w:ascii="Times New Roman" w:hAnsi="Times New Roman" w:cs="Times New Roman"/>
+          <w:sz w:val="24"/>
+          <w:szCs w:val="24"/>
+        </w:rPr>
+      </w:pPr>
+      <w:r>
+        <w:rPr>
+          <w:rFonts w:ascii="Times New Roman" w:hAnsi="Times New Roman" w:cs="Times New Roman"/>
+          <w:noProof/>
+          <w:sz w:val="24"/>
+          <w:szCs w:val="24"/>
+        </w:rPr>
+        <w:tab/>
       </w:r>
     </w:p>
     <w:p>

</xml_diff>

<commit_message>
baseline model blindly fitted
</commit_message>
<xml_diff>
--- a/Linear Regression on the Russian Housing Market.docx
+++ b/Linear Regression on the Russian Housing Market.docx
@@ -382,25 +382,7 @@
           <w:sz w:val="24"/>
           <w:szCs w:val="24"/>
         </w:rPr>
-        <w:t xml:space="preserve">There are 157 </w:t>
-      </w:r>
-      <w:proofErr w:type="gramStart"/>
-      <w:r>
-        <w:rPr>
-          <w:rFonts w:ascii="Times New Roman" w:hAnsi="Times New Roman" w:cs="Times New Roman"/>
-          <w:sz w:val="24"/>
-          <w:szCs w:val="24"/>
-        </w:rPr>
-        <w:t>integer</w:t>
-      </w:r>
-      <w:proofErr w:type="gramEnd"/>
-      <w:r>
-        <w:rPr>
-          <w:rFonts w:ascii="Times New Roman" w:hAnsi="Times New Roman" w:cs="Times New Roman"/>
-          <w:sz w:val="24"/>
-          <w:szCs w:val="24"/>
-        </w:rPr>
-        <w:t xml:space="preserve">, 119 float, and 16 categorical variables. </w:t>
+        <w:t xml:space="preserve">There are 157 integer, 119 float, and 16 categorical variables. </w:t>
       </w:r>
       <w:r>
         <w:rPr>
@@ -837,7 +819,33 @@
           <w:sz w:val="24"/>
           <w:szCs w:val="24"/>
         </w:rPr>
-        <w:t>As we can see, the histograms are very skewed. With these variables, they are all skewed right. Furthermore, extreme outliers are very common, as most of the bins are not big enough to be visible in the plots. As such, we must standardize and normalize all the variables.</w:t>
+        <w:t xml:space="preserve">As we can see, the histograms are very skewed. With these variables, they are all skewed right. Furthermore, extreme outliers are very common, as most of the bins are not big enough to be visible in the plots. </w:t>
+      </w:r>
+    </w:p>
+    <w:p>
+      <w:pPr>
+        <w:rPr>
+          <w:rFonts w:ascii="Times New Roman" w:hAnsi="Times New Roman" w:cs="Times New Roman"/>
+          <w:sz w:val="24"/>
+          <w:szCs w:val="24"/>
+        </w:rPr>
+      </w:pPr>
+      <w:r>
+        <w:rPr>
+          <w:rFonts w:ascii="Times New Roman" w:hAnsi="Times New Roman" w:cs="Times New Roman"/>
+          <w:sz w:val="24"/>
+          <w:szCs w:val="24"/>
+        </w:rPr>
+        <w:tab/>
+        <w:t xml:space="preserve">This is largely because many quantities do not have a set upper limit, while they are non-negative. For example, the number of rooms in a property. Large mansions are rare, while an overwhelming majority of buildings have a small quantity of rooms. </w:t>
+      </w:r>
+      <w:r>
+        <w:rPr>
+          <w:rFonts w:ascii="Times New Roman" w:hAnsi="Times New Roman" w:cs="Times New Roman"/>
+          <w:sz w:val="24"/>
+          <w:szCs w:val="24"/>
+        </w:rPr>
+        <w:t>As such, we must standardize and normalize all the variables.</w:t>
       </w:r>
       <w:r>
         <w:rPr>
@@ -873,16 +881,14 @@
         </w:rPr>
         <w:t xml:space="preserve">We </w:t>
       </w:r>
-      <w:proofErr w:type="gramStart"/>
-      <w:r>
-        <w:rPr>
-          <w:rFonts w:ascii="Times New Roman" w:hAnsi="Times New Roman" w:cs="Times New Roman"/>
-          <w:sz w:val="24"/>
-          <w:szCs w:val="24"/>
-        </w:rPr>
-        <w:t>have to</w:t>
-      </w:r>
-      <w:proofErr w:type="gramEnd"/>
+      <w:r>
+        <w:rPr>
+          <w:rFonts w:ascii="Times New Roman" w:hAnsi="Times New Roman" w:cs="Times New Roman"/>
+          <w:sz w:val="24"/>
+          <w:szCs w:val="24"/>
+        </w:rPr>
+        <w:t>must</w:t>
+      </w:r>
       <w:r>
         <w:rPr>
           <w:rFonts w:ascii="Times New Roman" w:hAnsi="Times New Roman" w:cs="Times New Roman"/>
@@ -932,7 +938,131 @@
           <w:sz w:val="24"/>
           <w:szCs w:val="24"/>
         </w:rPr>
-        <w:t xml:space="preserve"> However, there is one categorical that has 146 categories. This is such a huge amount that we will drop this variable for performance reasons, but try to put it back later.</w:t>
+        <w:t xml:space="preserve"> However, there is one categorical that has 146 categories. This is such a huge amount that we will drop this variable</w:t>
+      </w:r>
+      <w:r>
+        <w:rPr>
+          <w:rFonts w:ascii="Times New Roman" w:hAnsi="Times New Roman" w:cs="Times New Roman"/>
+          <w:noProof/>
+          <w:sz w:val="24"/>
+          <w:szCs w:val="24"/>
+        </w:rPr>
+        <w:t xml:space="preserve"> (the sub_area)</w:t>
+      </w:r>
+      <w:r>
+        <w:rPr>
+          <w:rFonts w:ascii="Times New Roman" w:hAnsi="Times New Roman" w:cs="Times New Roman"/>
+          <w:noProof/>
+          <w:sz w:val="24"/>
+          <w:szCs w:val="24"/>
+        </w:rPr>
+        <w:t xml:space="preserve"> for performance reasons, but try to put it back later.</w:t>
+      </w:r>
+      <w:r>
+        <w:rPr>
+          <w:rFonts w:ascii="Times New Roman" w:hAnsi="Times New Roman" w:cs="Times New Roman"/>
+          <w:noProof/>
+          <w:sz w:val="24"/>
+          <w:szCs w:val="24"/>
+        </w:rPr>
+        <w:t xml:space="preserve"> The only other categorical is the ecology rating, and we will one-hot-encode it. Enumerating it is another viable option but we will stick to OHE.</w:t>
+      </w:r>
+    </w:p>
+    <w:p>
+      <w:pPr>
+        <w:rPr>
+          <w:rFonts w:ascii="Times New Roman" w:hAnsi="Times New Roman" w:cs="Times New Roman"/>
+          <w:noProof/>
+          <w:sz w:val="24"/>
+          <w:szCs w:val="24"/>
+        </w:rPr>
+      </w:pPr>
+      <w:r>
+        <w:rPr>
+          <w:rFonts w:ascii="Times New Roman" w:hAnsi="Times New Roman" w:cs="Times New Roman"/>
+          <w:noProof/>
+          <w:sz w:val="24"/>
+          <w:szCs w:val="24"/>
+        </w:rPr>
+        <w:tab/>
+        <w:t>A note must be made that some of the categorical variables may be pre-enumerated (I found such a variable "material"), even if there is no logical ordering. However, since they are also numerics, finding them would likely involve a complex program or else combing through all 290+ variables by hand to find categoricals. Thus, we will leave them be as their numeric type will not break the linear regression</w:t>
+      </w:r>
+      <w:r>
+        <w:rPr>
+          <w:rFonts w:ascii="Times New Roman" w:hAnsi="Times New Roman" w:cs="Times New Roman"/>
+          <w:noProof/>
+          <w:sz w:val="24"/>
+          <w:szCs w:val="24"/>
+        </w:rPr>
+        <w:t>.</w:t>
+      </w:r>
+    </w:p>
+    <w:p>
+      <w:pPr>
+        <w:rPr>
+          <w:rFonts w:ascii="Times New Roman" w:hAnsi="Times New Roman" w:cs="Times New Roman"/>
+          <w:noProof/>
+          <w:sz w:val="24"/>
+          <w:szCs w:val="24"/>
+        </w:rPr>
+      </w:pPr>
+      <w:r>
+        <w:rPr>
+          <w:rFonts w:ascii="Times New Roman" w:hAnsi="Times New Roman" w:cs="Times New Roman"/>
+          <w:noProof/>
+          <w:sz w:val="24"/>
+          <w:szCs w:val="24"/>
+        </w:rPr>
+        <w:tab/>
+        <w:t xml:space="preserve">Another issue is missing data. This set has a large proportion of NaNs which will not allow linear regression to work. Therefore, we must handle them first. We will impute all NaNs with </w:t>
+      </w:r>
+      <w:r>
+        <w:rPr>
+          <w:rFonts w:ascii="Times New Roman" w:hAnsi="Times New Roman" w:cs="Times New Roman"/>
+          <w:noProof/>
+          <w:sz w:val="24"/>
+          <w:szCs w:val="24"/>
+        </w:rPr>
+        <w:t>the median value of that column. Mean is usually chosen but there are some mistaken data that will skew the mean,</w:t>
+      </w:r>
+    </w:p>
+    <w:p>
+      <w:pPr>
+        <w:rPr>
+          <w:rFonts w:ascii="Times New Roman" w:hAnsi="Times New Roman" w:cs="Times New Roman"/>
+          <w:noProof/>
+          <w:sz w:val="24"/>
+          <w:szCs w:val="24"/>
+        </w:rPr>
+      </w:pPr>
+      <w:r>
+        <w:rPr>
+          <w:rFonts w:ascii="Times New Roman" w:hAnsi="Times New Roman" w:cs="Times New Roman"/>
+          <w:noProof/>
+          <w:sz w:val="24"/>
+          <w:szCs w:val="24"/>
+        </w:rPr>
+        <w:tab/>
+        <w:t xml:space="preserve">Note, for example, that one of the properties has its build year as "20052009". Another has "4965". Obviously, these are mistaken inputs. But these two observations alone are enough to skew the mean build year to 3068. We will fix these inputs in particular but there are likely </w:t>
+      </w:r>
+      <w:r>
+        <w:rPr>
+          <w:rFonts w:ascii="Times New Roman" w:hAnsi="Times New Roman" w:cs="Times New Roman"/>
+          <w:noProof/>
+          <w:sz w:val="24"/>
+          <w:szCs w:val="24"/>
+        </w:rPr>
+        <w:lastRenderedPageBreak/>
+        <w:t>many more mistakes in this set. Furthermore, some mistakes may not be corrected without outside research. For example, some of the properties could have their wall material inputted as wood, when in reality it was stone. We cannot fix all such mistakes, so our model further distances itself from practical useage, in addition to the linearity constr</w:t>
+      </w:r>
+      <w:r>
+        <w:rPr>
+          <w:rFonts w:ascii="Times New Roman" w:hAnsi="Times New Roman" w:cs="Times New Roman"/>
+          <w:noProof/>
+          <w:sz w:val="24"/>
+          <w:szCs w:val="24"/>
+        </w:rPr>
+        <w:t xml:space="preserve">aint. </w:t>
       </w:r>
     </w:p>
     <w:p>

</xml_diff>

<commit_message>
removed uncorrelated variables from X
</commit_message>
<xml_diff>
--- a/Linear Regression on the Russian Housing Market.docx
+++ b/Linear Regression on the Russian Housing Market.docx
@@ -270,25 +270,7 @@
           <w:szCs w:val="24"/>
         </w:rPr>
         <w:tab/>
-        <w:t>There are 292 columns in this data. One is a superfluous id variable, and another is our target variable "</w:t>
-      </w:r>
-      <w:proofErr w:type="spellStart"/>
-      <w:r>
-        <w:rPr>
-          <w:rFonts w:ascii="Times New Roman" w:hAnsi="Times New Roman" w:cs="Times New Roman"/>
-          <w:sz w:val="24"/>
-          <w:szCs w:val="24"/>
-        </w:rPr>
-        <w:t>price_doc</w:t>
-      </w:r>
-      <w:proofErr w:type="spellEnd"/>
-      <w:r>
-        <w:rPr>
-          <w:rFonts w:ascii="Times New Roman" w:hAnsi="Times New Roman" w:cs="Times New Roman"/>
-          <w:sz w:val="24"/>
-          <w:szCs w:val="24"/>
-        </w:rPr>
-        <w:t>". So, we have a lar</w:t>
+        <w:t>There are 292 columns in this data. One is a superfluous id variable, and another is our target variable "price_doc". So, we have a lar</w:t>
       </w:r>
       <w:r>
         <w:rPr>
@@ -414,27 +396,8 @@
           <w:sz w:val="24"/>
           <w:szCs w:val="24"/>
         </w:rPr>
-        <w:t>"</w:t>
-      </w:r>
-      <w:proofErr w:type="spellStart"/>
-      <w:r>
-        <w:rPr>
-          <w:rFonts w:ascii="Times New Roman" w:hAnsi="Times New Roman" w:cs="Times New Roman"/>
-          <w:sz w:val="24"/>
-          <w:szCs w:val="24"/>
-        </w:rPr>
-        <w:t>full_sq</w:t>
-      </w:r>
-      <w:proofErr w:type="spellEnd"/>
-      <w:r>
-        <w:rPr>
-          <w:rFonts w:ascii="Times New Roman" w:hAnsi="Times New Roman" w:cs="Times New Roman"/>
-          <w:sz w:val="24"/>
-          <w:szCs w:val="24"/>
-        </w:rPr>
-        <w:t>" (integer – the total square footage),"</w:t>
-      </w:r>
-      <w:proofErr w:type="spellStart"/>
+        <w:t>"full_sq" (integer – the total square footage),"</w:t>
+      </w:r>
       <w:r>
         <w:rPr>
           <w:rFonts w:ascii="Times New Roman" w:hAnsi="Times New Roman" w:cs="Times New Roman"/>
@@ -443,7 +406,6 @@
         </w:rPr>
         <w:t>green_zone_part</w:t>
       </w:r>
-      <w:proofErr w:type="spellEnd"/>
       <w:r>
         <w:rPr>
           <w:rFonts w:ascii="Times New Roman" w:hAnsi="Times New Roman" w:cs="Times New Roman"/>
@@ -452,7 +414,6 @@
         </w:rPr>
         <w:t>" (float – the proportion of greenery in the nearby area), and "</w:t>
       </w:r>
-      <w:proofErr w:type="spellStart"/>
       <w:r>
         <w:rPr>
           <w:rFonts w:ascii="Times New Roman" w:hAnsi="Times New Roman" w:cs="Times New Roman"/>
@@ -461,7 +422,6 @@
         </w:rPr>
         <w:t>hospital_beds_raion</w:t>
       </w:r>
-      <w:proofErr w:type="spellEnd"/>
       <w:r>
         <w:rPr>
           <w:rFonts w:ascii="Times New Roman" w:hAnsi="Times New Roman" w:cs="Times New Roman"/>
@@ -1063,6 +1023,76 @@
           <w:szCs w:val="24"/>
         </w:rPr>
         <w:t xml:space="preserve">aint. </w:t>
+      </w:r>
+    </w:p>
+    <w:p>
+      <w:pPr>
+        <w:rPr>
+          <w:rFonts w:ascii="Times New Roman" w:hAnsi="Times New Roman" w:cs="Times New Roman"/>
+          <w:b/>
+          <w:bCs/>
+          <w:noProof/>
+          <w:sz w:val="24"/>
+          <w:szCs w:val="24"/>
+        </w:rPr>
+      </w:pPr>
+      <w:r>
+        <w:rPr>
+          <w:rFonts w:ascii="Times New Roman" w:hAnsi="Times New Roman" w:cs="Times New Roman"/>
+          <w:noProof/>
+          <w:sz w:val="24"/>
+          <w:szCs w:val="24"/>
+        </w:rPr>
+        <w:tab/>
+      </w:r>
+      <w:r>
+        <w:rPr>
+          <w:rFonts w:ascii="Times New Roman" w:hAnsi="Times New Roman" w:cs="Times New Roman"/>
+          <w:b/>
+          <w:bCs/>
+          <w:noProof/>
+          <w:sz w:val="24"/>
+          <w:szCs w:val="24"/>
+        </w:rPr>
+        <w:t>Correlation</w:t>
+      </w:r>
+    </w:p>
+    <w:p>
+      <w:pPr>
+        <w:rPr>
+          <w:rFonts w:ascii="Times New Roman" w:hAnsi="Times New Roman" w:cs="Times New Roman"/>
+          <w:noProof/>
+          <w:sz w:val="24"/>
+          <w:szCs w:val="24"/>
+        </w:rPr>
+      </w:pPr>
+      <w:r>
+        <w:rPr>
+          <w:rFonts w:ascii="Times New Roman" w:hAnsi="Times New Roman" w:cs="Times New Roman"/>
+          <w:noProof/>
+          <w:sz w:val="24"/>
+          <w:szCs w:val="24"/>
+        </w:rPr>
+        <w:tab/>
+        <w:t>We will set a threshold of .1 correlation to allow a variable to be included in the model</w:t>
+      </w:r>
+      <w:r>
+        <w:rPr>
+          <w:rFonts w:ascii="Times New Roman" w:hAnsi="Times New Roman" w:cs="Times New Roman"/>
+          <w:noProof/>
+          <w:sz w:val="24"/>
+          <w:szCs w:val="24"/>
+        </w:rPr>
+        <w:t xml:space="preserve">, as an initial setup. </w:t>
+      </w:r>
+      <w:r>
+        <w:rPr>
+          <w:rFonts w:ascii="Times New Roman" w:hAnsi="Times New Roman" w:cs="Times New Roman"/>
+          <w:noProof/>
+          <w:sz w:val="24"/>
+          <w:szCs w:val="24"/>
+        </w:rPr>
+        <w:t>We end up with 44 remaining variables when we do this, out of almost 300 original. That is still a lot to display, so we will increase the threshold to .15.</w:t>
       </w:r>
     </w:p>
     <w:p>

</xml_diff>

<commit_message>
Added read me instructions and corr heatmap
</commit_message>
<xml_diff>
--- a/Linear Regression on the Russian Housing Market.docx
+++ b/Linear Regression on the Russian Housing Market.docx
@@ -1093,6 +1093,459 @@
           <w:szCs w:val="24"/>
         </w:rPr>
         <w:t>We end up with 44 remaining variables when we do this, out of almost 300 original. That is still a lot to display, so we will increase the threshold to .15.</w:t>
+      </w:r>
+      <w:r>
+        <w:rPr>
+          <w:rFonts w:ascii="Times New Roman" w:hAnsi="Times New Roman" w:cs="Times New Roman"/>
+          <w:noProof/>
+          <w:sz w:val="24"/>
+          <w:szCs w:val="24"/>
+        </w:rPr>
+        <w:t xml:space="preserve"> Using the R2 metric, the best threshold (the ideal quantity of variables) was </w:t>
+      </w:r>
+      <w:r>
+        <w:rPr>
+          <w:rFonts w:ascii="Times New Roman" w:hAnsi="Times New Roman" w:cs="Times New Roman"/>
+          <w:noProof/>
+          <w:sz w:val="24"/>
+          <w:szCs w:val="24"/>
+        </w:rPr>
+        <w:t>about 33 variables.</w:t>
+      </w:r>
+      <w:r>
+        <w:rPr>
+          <w:rFonts w:ascii="Times New Roman" w:hAnsi="Times New Roman" w:cs="Times New Roman"/>
+          <w:noProof/>
+          <w:sz w:val="24"/>
+          <w:szCs w:val="24"/>
+        </w:rPr>
+        <w:t xml:space="preserve"> </w:t>
+      </w:r>
+    </w:p>
+    <w:p>
+      <w:pPr>
+        <w:rPr>
+          <w:rFonts w:ascii="Times New Roman" w:hAnsi="Times New Roman" w:cs="Times New Roman"/>
+          <w:noProof/>
+          <w:sz w:val="24"/>
+          <w:szCs w:val="24"/>
+        </w:rPr>
+      </w:pPr>
+      <w:r>
+        <w:rPr>
+          <w:rFonts w:ascii="Times New Roman" w:hAnsi="Times New Roman" w:cs="Times New Roman"/>
+          <w:noProof/>
+          <w:sz w:val="24"/>
+          <w:szCs w:val="24"/>
+        </w:rPr>
+        <w:tab/>
+        <w:t>We also need to investigate multicollinearity. Linear regression is known to perform poorly with multicollinear data. This is a correlation matrix between the important predictors:</w:t>
+      </w:r>
+    </w:p>
+    <w:p>
+      <w:pPr>
+        <w:rPr>
+          <w:rFonts w:ascii="Times New Roman" w:hAnsi="Times New Roman" w:cs="Times New Roman"/>
+          <w:noProof/>
+          <w:sz w:val="24"/>
+          <w:szCs w:val="24"/>
+        </w:rPr>
+      </w:pPr>
+      <w:r>
+        <w:rPr>
+          <w:rFonts w:ascii="Times New Roman" w:hAnsi="Times New Roman" w:cs="Times New Roman"/>
+          <w:noProof/>
+          <w:sz w:val="24"/>
+          <w:szCs w:val="24"/>
+        </w:rPr>
+        <w:drawing>
+          <wp:inline distT="0" distB="0" distL="0" distR="0" wp14:anchorId="00E52368" wp14:editId="4DC45395">
+            <wp:extent cx="5943600" cy="3531235"/>
+            <wp:effectExtent l="0" t="0" r="0" b="0"/>
+            <wp:docPr id="10" name="Picture 10" descr="Graphical user interface, application, table, Excel&#10;&#10;Description automatically generated"/>
+            <wp:cNvGraphicFramePr>
+              <a:graphicFrameLocks xmlns:a="http://schemas.openxmlformats.org/drawingml/2006/main" noChangeAspect="1"/>
+            </wp:cNvGraphicFramePr>
+            <a:graphic xmlns:a="http://schemas.openxmlformats.org/drawingml/2006/main">
+              <a:graphicData uri="http://schemas.openxmlformats.org/drawingml/2006/picture">
+                <pic:pic xmlns:pic="http://schemas.openxmlformats.org/drawingml/2006/picture">
+                  <pic:nvPicPr>
+                    <pic:cNvPr id="10" name="Picture 10" descr="Graphical user interface, application, table, Excel&#10;&#10;Description automatically generated"/>
+                    <pic:cNvPicPr/>
+                  </pic:nvPicPr>
+                  <pic:blipFill>
+                    <a:blip r:embed="rId6" cstate="print">
+                      <a:extLst>
+                        <a:ext uri="{28A0092B-C50C-407E-A947-70E740481C1C}">
+                          <a14:useLocalDpi xmlns:a14="http://schemas.microsoft.com/office/drawing/2010/main" val="0"/>
+                        </a:ext>
+                      </a:extLst>
+                    </a:blip>
+                    <a:stretch>
+                      <a:fillRect/>
+                    </a:stretch>
+                  </pic:blipFill>
+                  <pic:spPr>
+                    <a:xfrm>
+                      <a:off x="0" y="0"/>
+                      <a:ext cx="5943600" cy="3531235"/>
+                    </a:xfrm>
+                    <a:prstGeom prst="rect">
+                      <a:avLst/>
+                    </a:prstGeom>
+                  </pic:spPr>
+                </pic:pic>
+              </a:graphicData>
+            </a:graphic>
+          </wp:inline>
+        </w:drawing>
+      </w:r>
+    </w:p>
+    <w:p>
+      <w:pPr>
+        <w:rPr>
+          <w:rFonts w:ascii="Times New Roman" w:hAnsi="Times New Roman" w:cs="Times New Roman"/>
+          <w:noProof/>
+          <w:sz w:val="24"/>
+          <w:szCs w:val="24"/>
+        </w:rPr>
+      </w:pPr>
+      <w:r>
+        <w:rPr>
+          <w:rFonts w:ascii="Times New Roman" w:hAnsi="Times New Roman" w:cs="Times New Roman"/>
+          <w:noProof/>
+          <w:sz w:val="24"/>
+          <w:szCs w:val="24"/>
+        </w:rPr>
+        <w:tab/>
+      </w:r>
+      <w:r>
+        <w:rPr>
+          <w:rFonts w:ascii="Times New Roman" w:hAnsi="Times New Roman" w:cs="Times New Roman"/>
+          <w:noProof/>
+          <w:sz w:val="24"/>
+          <w:szCs w:val="24"/>
+        </w:rPr>
+        <w:t xml:space="preserve">There is a logical explanation for many of the extremely high correlations. For instance, it's obvious that the population of adolescents will be hugely proportional to the total population. Of course, younger </w:t>
+      </w:r>
+      <w:r>
+        <w:rPr>
+          <w:rFonts w:ascii="Times New Roman" w:hAnsi="Times New Roman" w:cs="Times New Roman"/>
+          <w:noProof/>
+          <w:sz w:val="24"/>
+          <w:szCs w:val="24"/>
+        </w:rPr>
+        <w:t xml:space="preserve">and older </w:t>
+      </w:r>
+      <w:r>
+        <w:rPr>
+          <w:rFonts w:ascii="Times New Roman" w:hAnsi="Times New Roman" w:cs="Times New Roman"/>
+          <w:noProof/>
+          <w:sz w:val="24"/>
+          <w:szCs w:val="24"/>
+        </w:rPr>
+        <w:t>areas will deviate, but the value is likely to be close to 1. We can see that indeed a majority of the "important" variables are age-related, so it is no surprise that they are all highly correlated.</w:t>
+      </w:r>
+      <w:r>
+        <w:rPr>
+          <w:rFonts w:ascii="Times New Roman" w:hAnsi="Times New Roman" w:cs="Times New Roman"/>
+          <w:noProof/>
+          <w:sz w:val="24"/>
+          <w:szCs w:val="24"/>
+        </w:rPr>
+        <w:t xml:space="preserve"> </w:t>
+      </w:r>
+      <w:r>
+        <w:rPr>
+          <w:rFonts w:ascii="Times New Roman" w:hAnsi="Times New Roman" w:cs="Times New Roman"/>
+          <w:noProof/>
+          <w:sz w:val="24"/>
+          <w:szCs w:val="24"/>
+        </w:rPr>
+        <w:t xml:space="preserve">This will throw off the model, so we have to remove those variables. </w:t>
+      </w:r>
+    </w:p>
+    <w:p>
+      <w:pPr>
+        <w:rPr>
+          <w:rFonts w:ascii="Times New Roman" w:hAnsi="Times New Roman" w:cs="Times New Roman"/>
+          <w:noProof/>
+          <w:sz w:val="24"/>
+          <w:szCs w:val="24"/>
+        </w:rPr>
+      </w:pPr>
+      <w:r>
+        <w:rPr>
+          <w:rFonts w:ascii="Times New Roman" w:hAnsi="Times New Roman" w:cs="Times New Roman"/>
+          <w:noProof/>
+          <w:sz w:val="24"/>
+          <w:szCs w:val="24"/>
+        </w:rPr>
+        <w:tab/>
+      </w:r>
+      <w:r>
+        <w:rPr>
+          <w:rFonts w:ascii="Times New Roman" w:hAnsi="Times New Roman" w:cs="Times New Roman"/>
+          <w:noProof/>
+          <w:sz w:val="24"/>
+          <w:szCs w:val="24"/>
+        </w:rPr>
+        <w:t xml:space="preserve">To make sure we still have some variables, we will start with a modest correlation cut-off of 0.4. That is, for every possible pair of variables, if any have a correlation larger than 0.4, one will be removed. </w:t>
+      </w:r>
+      <w:r>
+        <w:rPr>
+          <w:rFonts w:ascii="Times New Roman" w:hAnsi="Times New Roman" w:cs="Times New Roman"/>
+          <w:noProof/>
+          <w:sz w:val="24"/>
+          <w:szCs w:val="24"/>
+        </w:rPr>
+        <w:t xml:space="preserve">After that we shoul be left </w:t>
+      </w:r>
+    </w:p>
+    <w:p>
+      <w:pPr>
+        <w:rPr>
+          <w:rFonts w:ascii="Times New Roman" w:hAnsi="Times New Roman" w:cs="Times New Roman"/>
+          <w:b/>
+          <w:bCs/>
+          <w:noProof/>
+          <w:sz w:val="24"/>
+          <w:szCs w:val="24"/>
+        </w:rPr>
+      </w:pPr>
+      <w:r>
+        <w:rPr>
+          <w:rFonts w:ascii="Times New Roman" w:hAnsi="Times New Roman" w:cs="Times New Roman"/>
+          <w:noProof/>
+          <w:sz w:val="24"/>
+          <w:szCs w:val="24"/>
+        </w:rPr>
+        <w:tab/>
+      </w:r>
+      <w:r>
+        <w:rPr>
+          <w:rFonts w:ascii="Times New Roman" w:hAnsi="Times New Roman" w:cs="Times New Roman"/>
+          <w:b/>
+          <w:bCs/>
+          <w:noProof/>
+          <w:sz w:val="24"/>
+          <w:szCs w:val="24"/>
+        </w:rPr>
+        <w:t>Initial Model</w:t>
+      </w:r>
+    </w:p>
+    <w:p>
+      <w:pPr>
+        <w:rPr>
+          <w:rFonts w:ascii="Times New Roman" w:hAnsi="Times New Roman" w:cs="Times New Roman"/>
+          <w:noProof/>
+          <w:sz w:val="24"/>
+          <w:szCs w:val="24"/>
+        </w:rPr>
+      </w:pPr>
+      <w:r>
+        <w:rPr>
+          <w:rFonts w:ascii="Times New Roman" w:hAnsi="Times New Roman" w:cs="Times New Roman"/>
+          <w:b/>
+          <w:bCs/>
+          <w:noProof/>
+          <w:sz w:val="24"/>
+          <w:szCs w:val="24"/>
+        </w:rPr>
+        <w:lastRenderedPageBreak/>
+        <w:tab/>
+      </w:r>
+      <w:r>
+        <w:rPr>
+          <w:rFonts w:ascii="Times New Roman" w:hAnsi="Times New Roman" w:cs="Times New Roman"/>
+          <w:noProof/>
+          <w:sz w:val="24"/>
+          <w:szCs w:val="24"/>
+        </w:rPr>
+        <w:t>The initial model performed very poorly. This could be due to many underlying reasons. It's very possible that the linearity assumption is incorrect. The relationship between the price of a house and the variables in this particular dataset could be highly non-linear, and we did not investigate this possibility for the sake of this report.</w:t>
+      </w:r>
+      <w:r>
+        <w:rPr>
+          <w:rFonts w:ascii="Times New Roman" w:hAnsi="Times New Roman" w:cs="Times New Roman"/>
+          <w:noProof/>
+          <w:sz w:val="24"/>
+          <w:szCs w:val="24"/>
+        </w:rPr>
+        <w:t xml:space="preserve"> Also, we did not tune the hyperparameters of this model yet. </w:t>
+      </w:r>
+      <w:r>
+        <w:rPr>
+          <w:rFonts w:ascii="Times New Roman" w:hAnsi="Times New Roman" w:cs="Times New Roman"/>
+          <w:noProof/>
+          <w:sz w:val="24"/>
+          <w:szCs w:val="24"/>
+        </w:rPr>
+        <w:t xml:space="preserve">However, multicollinearity is almost definitely largely responsible. </w:t>
+      </w:r>
+    </w:p>
+    <w:p>
+      <w:pPr>
+        <w:rPr>
+          <w:rFonts w:ascii="Times New Roman" w:hAnsi="Times New Roman" w:cs="Times New Roman"/>
+          <w:noProof/>
+          <w:sz w:val="24"/>
+          <w:szCs w:val="24"/>
+        </w:rPr>
+      </w:pPr>
+      <w:r>
+        <w:rPr>
+          <w:rFonts w:ascii="Times New Roman" w:hAnsi="Times New Roman" w:cs="Times New Roman"/>
+          <w:noProof/>
+          <w:sz w:val="24"/>
+          <w:szCs w:val="24"/>
+        </w:rPr>
+        <w:tab/>
+      </w:r>
+      <w:r>
+        <w:rPr>
+          <w:rFonts w:ascii="Times New Roman" w:hAnsi="Times New Roman" w:cs="Times New Roman"/>
+          <w:noProof/>
+          <w:sz w:val="24"/>
+          <w:szCs w:val="24"/>
+        </w:rPr>
+        <w:t xml:space="preserve">Our baseline model started with a constant learning rate for simplicity. </w:t>
+      </w:r>
+      <w:r>
+        <w:rPr>
+          <w:rFonts w:ascii="Times New Roman" w:hAnsi="Times New Roman" w:cs="Times New Roman"/>
+          <w:noProof/>
+          <w:sz w:val="24"/>
+          <w:szCs w:val="24"/>
+        </w:rPr>
+        <w:t xml:space="preserve">We also turned on verbose output to analyze the loss over time. Here is the loss graph, which should help us understand if our learning process is ideal or not. </w:t>
+      </w:r>
+      <w:r>
+        <w:rPr>
+          <w:rFonts w:ascii="Times New Roman" w:hAnsi="Times New Roman" w:cs="Times New Roman"/>
+          <w:noProof/>
+          <w:sz w:val="24"/>
+          <w:szCs w:val="24"/>
+        </w:rPr>
+        <w:t xml:space="preserve">Our </w:t>
+      </w:r>
+      <w:r>
+        <w:rPr>
+          <w:rFonts w:ascii="Times New Roman" w:hAnsi="Times New Roman" w:cs="Times New Roman"/>
+          <w:noProof/>
+          <w:sz w:val="24"/>
+          <w:szCs w:val="24"/>
+        </w:rPr>
+        <w:t xml:space="preserve">initial </w:t>
+      </w:r>
+      <w:r>
+        <w:rPr>
+          <w:rFonts w:ascii="Times New Roman" w:hAnsi="Times New Roman" w:cs="Times New Roman"/>
+          <w:noProof/>
+          <w:sz w:val="24"/>
+          <w:szCs w:val="24"/>
+        </w:rPr>
+        <w:t>R^2 was highly negative.</w:t>
+      </w:r>
+      <w:r>
+        <w:rPr>
+          <w:rFonts w:ascii="Times New Roman" w:hAnsi="Times New Roman" w:cs="Times New Roman"/>
+          <w:noProof/>
+          <w:sz w:val="24"/>
+          <w:szCs w:val="24"/>
+        </w:rPr>
+        <w:t xml:space="preserve"> It was on the order of magnitued of -10^20. </w:t>
+      </w:r>
+      <w:r>
+        <w:rPr>
+          <w:rFonts w:ascii="Times New Roman" w:hAnsi="Times New Roman" w:cs="Times New Roman"/>
+          <w:noProof/>
+          <w:sz w:val="24"/>
+          <w:szCs w:val="24"/>
+        </w:rPr>
+        <w:t xml:space="preserve">But this is before removing multicollinearity. </w:t>
+      </w:r>
+    </w:p>
+    <w:p>
+      <w:pPr>
+        <w:rPr>
+          <w:rFonts w:ascii="Times New Roman" w:hAnsi="Times New Roman" w:cs="Times New Roman"/>
+          <w:noProof/>
+          <w:sz w:val="24"/>
+          <w:szCs w:val="24"/>
+        </w:rPr>
+      </w:pPr>
+      <w:r>
+        <w:rPr>
+          <w:rFonts w:ascii="Times New Roman" w:hAnsi="Times New Roman" w:cs="Times New Roman"/>
+          <w:noProof/>
+          <w:sz w:val="24"/>
+          <w:szCs w:val="24"/>
+        </w:rPr>
+        <w:tab/>
+        <w:t>After removing multicollinearity,</w:t>
+      </w:r>
+    </w:p>
+    <w:p>
+      <w:pPr>
+        <w:rPr>
+          <w:rFonts w:ascii="Times New Roman" w:hAnsi="Times New Roman" w:cs="Times New Roman"/>
+          <w:b/>
+          <w:bCs/>
+          <w:noProof/>
+          <w:sz w:val="24"/>
+          <w:szCs w:val="24"/>
+        </w:rPr>
+      </w:pPr>
+      <w:r>
+        <w:rPr>
+          <w:rFonts w:ascii="Times New Roman" w:hAnsi="Times New Roman" w:cs="Times New Roman"/>
+          <w:noProof/>
+          <w:sz w:val="24"/>
+          <w:szCs w:val="24"/>
+        </w:rPr>
+        <w:tab/>
+      </w:r>
+      <w:r>
+        <w:rPr>
+          <w:rFonts w:ascii="Times New Roman" w:hAnsi="Times New Roman" w:cs="Times New Roman"/>
+          <w:b/>
+          <w:bCs/>
+          <w:noProof/>
+          <w:sz w:val="24"/>
+          <w:szCs w:val="24"/>
+        </w:rPr>
+        <w:t>Tuning</w:t>
+      </w:r>
+    </w:p>
+    <w:p>
+      <w:pPr>
+        <w:rPr>
+          <w:rFonts w:ascii="Times New Roman" w:hAnsi="Times New Roman" w:cs="Times New Roman"/>
+          <w:b/>
+          <w:bCs/>
+          <w:noProof/>
+          <w:sz w:val="24"/>
+          <w:szCs w:val="24"/>
+        </w:rPr>
+      </w:pPr>
+    </w:p>
+    <w:p>
+      <w:pPr>
+        <w:rPr>
+          <w:rFonts w:ascii="Times New Roman" w:hAnsi="Times New Roman" w:cs="Times New Roman"/>
+          <w:noProof/>
+          <w:sz w:val="24"/>
+          <w:szCs w:val="24"/>
+        </w:rPr>
+      </w:pPr>
+      <w:r>
+        <w:rPr>
+          <w:rFonts w:ascii="Times New Roman" w:hAnsi="Times New Roman" w:cs="Times New Roman"/>
+          <w:noProof/>
+          <w:sz w:val="24"/>
+          <w:szCs w:val="24"/>
+        </w:rPr>
+        <w:tab/>
       </w:r>
     </w:p>
     <w:p>

</xml_diff>